<commit_message>
JAE formatting, abstract and intro edited
</commit_message>
<xml_diff>
--- a/Manuscript/SW_early_life_telomeres_v9.docx
+++ b/Manuscript/SW_early_life_telomeres_v9.docx
@@ -20,7 +20,7 @@
         <w:rPr>
           <w:vertAlign w:val="superscript"/>
         </w:rPr>
-        <w:t xml:space="preserve">1,2</w:t>
+        <w:t xml:space="preserve">a,b</w:t>
       </w:r>
       <w:r>
         <w:t xml:space="preserve">, Kat Bebbington</w:t>
@@ -29,7 +29,7 @@
         <w:rPr>
           <w:vertAlign w:val="superscript"/>
         </w:rPr>
-        <w:t xml:space="preserve">1</w:t>
+        <w:t xml:space="preserve">a</w:t>
       </w:r>
       <w:r>
         <w:t xml:space="preserve">, Eleanor A. Fairfield</w:t>
@@ -38,7 +38,7 @@
         <w:rPr>
           <w:vertAlign w:val="superscript"/>
         </w:rPr>
-        <w:t xml:space="preserve">1</w:t>
+        <w:t xml:space="preserve">a</w:t>
       </w:r>
       <w:r>
         <w:t xml:space="preserve">, Jan Komdeur</w:t>
@@ -47,7 +47,7 @@
         <w:rPr>
           <w:vertAlign w:val="superscript"/>
         </w:rPr>
-        <w:t xml:space="preserve">3</w:t>
+        <w:t xml:space="preserve">c</w:t>
       </w:r>
       <w:r>
         <w:t xml:space="preserve">, Terry Burke</w:t>
@@ -56,7 +56,7 @@
         <w:rPr>
           <w:vertAlign w:val="superscript"/>
         </w:rPr>
-        <w:t xml:space="preserve">4</w:t>
+        <w:t xml:space="preserve">d</w:t>
       </w:r>
       <w:r>
         <w:t xml:space="preserve">, Hannah, L. Dugdale</w:t>
@@ -65,7 +65,7 @@
         <w:rPr>
           <w:vertAlign w:val="superscript"/>
         </w:rPr>
-        <w:t xml:space="preserve">2</w:t>
+        <w:t xml:space="preserve">c,d</w:t>
       </w:r>
       <w:r>
         <w:t xml:space="preserve">, and David S. Richardson</w:t>
@@ -74,7 +74,7 @@
         <w:rPr>
           <w:vertAlign w:val="superscript"/>
         </w:rPr>
-        <w:t xml:space="preserve">1,5</w:t>
+        <w:t xml:space="preserve">a,e,</w:t>
       </w:r>
       <w:r>
         <w:t xml:space="preserve">.</w:t>
@@ -180,25 +180,6 @@
       </w:hyperlink>
     </w:p>
     <w:p>
-      <w:r>
-        <w:rPr>
-          <w:b/>
-        </w:rPr>
-        <w:t xml:space="preserve">Keywords:</w:t>
-      </w:r>
-      <w:r>
-        <w:t xml:space="preserve"> </w:t>
-      </w:r>
-      <w:r>
-        <w:t xml:space="preserve">Ageing; Life-history; Seychelles warbler; Telomeres</w:t>
-      </w:r>
-    </w:p>
-    <w:p>
-      <w:r>
-        <w:t xml:space="preserve">PAGEBREAK</w:t>
-      </w:r>
-    </w:p>
-    <w:p>
       <w:pPr>
         <w:pStyle w:val="Heading3"/>
       </w:pPr>
@@ -209,8 +190,36 @@
       </w:r>
     </w:p>
     <w:p>
-      <w:r>
-        <w:t xml:space="preserve">Favourable conditions early in life can confer delayed survival advantages. These 'silver spoon effects' are most likely common in nature and are central to our understanding of life history evolution and population ecology. However, how silver spoon effects vary among individuals, populations and species remains poorly understood. Telomeres can act as biomarkers of cost in wild populations, and may provide insight into how silver spoon effects occur. Using a dataset spanning over a decade, we studied how telomere length links spatiotemporal variation in early-life conditions to survival to in the Seychelles warbler (</w:t>
+      <w:pPr>
+        <w:numPr>
+          <w:numId w:val="1002"/>
+          <w:ilvl w:val="0"/>
+        </w:numPr>
+      </w:pPr>
+      <w:r>
+        <w:t xml:space="preserve">Favourable conditions early in life can confer delayed fitness advantages. However, how these 'silver spoon effects' vary among individuals, populations and species remains poorly understood. Telomeres - protective caps on the ends of chromosomes - can act as biomarkers of cost in wild populations, and may provide insight into how silver spoon effects occur.</w:t>
+      </w:r>
+    </w:p>
+    <w:p>
+      <w:pPr>
+        <w:numPr>
+          <w:numId w:val="1002"/>
+          <w:ilvl w:val="0"/>
+        </w:numPr>
+      </w:pPr>
+      <w:r>
+        <w:t xml:space="preserve">Silver spoon effects are common in nature and are central to our understanding of life history evolution and population ecology.</w:t>
+      </w:r>
+    </w:p>
+    <w:p>
+      <w:pPr>
+        <w:numPr>
+          <w:numId w:val="1002"/>
+          <w:ilvl w:val="0"/>
+        </w:numPr>
+      </w:pPr>
+      <w:r>
+        <w:t xml:space="preserve">We studied how telomere length links spatiotemporal variation in early-life conditions to survival in the Seychelles warbler (</w:t>
       </w:r>
       <w:r>
         <w:rPr>
@@ -219,7 +228,43 @@
         <w:t xml:space="preserve">Acrocephalus sechellensis</w:t>
       </w:r>
       <w:r>
-        <w:t xml:space="preserve">). We show that early-life telomere length varies markedly across birth years, and that this variation is positively related to annual variation in food availability. We then show that having short telomeres as a juvenile is associated with reduced late life survival, but that this relationship was subject to strong cohort effects. Having short telomeres was associated with reduced late-life survival among individuals born in years where food was limited, but not among individuals born in years with high food availability. Our results suggest that telomeres can reveal hidden costs and complex silver spoon effects in wild populations.</w:t>
+        <w:t xml:space="preserve">). The Seychelles warbler system is excellently suited to addressing this question, due to the excellent, long-term lonigtudinal data on survival and senescence. We combined this with cross-seciotnal and longitudinal telomere measurements taken from over 300 birds, and analyse how the variation in the early life environment within and across cohorts affects telomere length and survival.</w:t>
+      </w:r>
+    </w:p>
+    <w:p>
+      <w:pPr>
+        <w:numPr>
+          <w:numId w:val="1002"/>
+          <w:ilvl w:val="0"/>
+        </w:numPr>
+      </w:pPr>
+      <w:r>
+        <w:t xml:space="preserve">We show that early-life telomere length varies markedly across cohorts, and that this variation is positively related to annual variation in food availability. We then show that having short telomeres as a juvenile is associated with reduced late life survival, but that this relationship was subject to strong cohort effects. Having short telomeres was associated with reduced late-life survival among individuals born in years where food was limited, but not among individuals born in years with high food availability.</w:t>
+      </w:r>
+    </w:p>
+    <w:p>
+      <w:pPr>
+        <w:numPr>
+          <w:numId w:val="1002"/>
+          <w:ilvl w:val="0"/>
+        </w:numPr>
+      </w:pPr>
+      <w:r>
+        <w:t xml:space="preserve">Our results suggest that telomeres can reveal hidden costs and complex silver spoon effects in wild populations.</w:t>
+      </w:r>
+    </w:p>
+    <w:p>
+      <w:r>
+        <w:rPr>
+          <w:b/>
+        </w:rPr>
+        <w:t xml:space="preserve">Keywords:</w:t>
+      </w:r>
+      <w:r>
+        <w:t xml:space="preserve"> </w:t>
+      </w:r>
+      <w:r>
+        <w:t xml:space="preserve">Ageing; Life-history; Seychelles warbler; Telomeres</w:t>
       </w:r>
     </w:p>
     <w:p>
@@ -248,13 +293,34 @@
         <w:t xml:space="preserve">(Grafen 1988; Monaghan 2008)</w:t>
       </w:r>
       <w:r>
-        <w:t xml:space="preserve">. There is now evidence that adult fitness can be affected by a range of early-life experiences, including variation in resource availability</w:t>
-      </w:r>
-      <w:r>
-        <w:t xml:space="preserve"> </w:t>
-      </w:r>
-      <w:r>
-        <w:t xml:space="preserve">(Hayward, Rickard &amp; Lummaa 2013)</w:t>
+        <w:t xml:space="preserve">. There is now evidence that adult fitness can be affected by a range of early-life experiences, including variation in habitat quality and resource availability</w:t>
+      </w:r>
+      <w:r>
+        <w:t xml:space="preserve"> </w:t>
+      </w:r>
+      <w:r>
+        <w:t xml:space="preserve">(Madsen &amp; Shine 2000;</w:t>
+      </w:r>
+      <w:r>
+        <w:t xml:space="preserve"> </w:t>
+      </w:r>
+      <w:r>
+        <w:t xml:space="preserve">Van de Pol</w:t>
+      </w:r>
+      <w:r>
+        <w:t xml:space="preserve"> </w:t>
+      </w:r>
+      <w:r>
+        <w:rPr>
+          <w:i/>
+        </w:rPr>
+        <w:t xml:space="preserve">et al.</w:t>
+      </w:r>
+      <w:r>
+        <w:t xml:space="preserve"> </w:t>
+      </w:r>
+      <w:r>
+        <w:t xml:space="preserve">2006; Hayward, Rickard &amp; Lummaa 2013)</w:t>
       </w:r>
       <w:r>
         <w:t xml:space="preserve">, population density</w:t>
@@ -278,7 +344,22 @@
         <w:t xml:space="preserve"> </w:t>
       </w:r>
       <w:r>
-        <w:t xml:space="preserve">2007)</w:t>
+        <w:t xml:space="preserve">2007; Douhard</w:t>
+      </w:r>
+      <w:r>
+        <w:t xml:space="preserve"> </w:t>
+      </w:r>
+      <w:r>
+        <w:rPr>
+          <w:i/>
+        </w:rPr>
+        <w:t xml:space="preserve">et al.</w:t>
+      </w:r>
+      <w:r>
+        <w:t xml:space="preserve"> </w:t>
+      </w:r>
+      <w:r>
+        <w:t xml:space="preserve">2013)</w:t>
       </w:r>
       <w:r>
         <w:t xml:space="preserve"> </w:t>
@@ -305,16 +386,155 @@
         <w:t xml:space="preserve"> </w:t>
       </w:r>
       <w:r>
+        <w:t xml:space="preserve">2003; Cartwright</w:t>
+      </w:r>
+      <w:r>
+        <w:t xml:space="preserve"> </w:t>
+      </w:r>
+      <w:r>
+        <w:rPr>
+          <w:i/>
+        </w:rPr>
+        <w:t xml:space="preserve">et al.</w:t>
+      </w:r>
+      <w:r>
+        <w:t xml:space="preserve"> </w:t>
+      </w:r>
+      <w:r>
+        <w:t xml:space="preserve">2014)</w:t>
+      </w:r>
+      <w:r>
+        <w:t xml:space="preserve">. Understanding the causes and consequences of these early-life experiences is key to understanding many ecological and evolutionary processes, including patterns of natural and sexual selection, population growth rates and even local extinction</w:t>
+      </w:r>
+      <w:r>
+        <w:t xml:space="preserve"> </w:t>
+      </w:r>
+      <w:r>
+        <w:t xml:space="preserve">(Coulson</w:t>
+      </w:r>
+      <w:r>
+        <w:t xml:space="preserve"> </w:t>
+      </w:r>
+      <w:r>
+        <w:rPr>
+          <w:i/>
+        </w:rPr>
+        <w:t xml:space="preserve">et al.</w:t>
+      </w:r>
+      <w:r>
+        <w:t xml:space="preserve"> </w:t>
+      </w:r>
+      <w:r>
+        <w:t xml:space="preserve">2001; Roach &amp; Carey 2014)</w:t>
+      </w:r>
+      <w:r>
+        <w:t xml:space="preserve">. Understanding silver spoon effects is therefore of central interest to ecologists, evolutionary biologists and conservationists.</w:t>
+      </w:r>
+    </w:p>
+    <w:p>
+      <w:r>
+        <w:t xml:space="preserve">While it is clear that silver spoon effects can occur, we have little understanding of how and under what conditions early-life environments will affect adult fitness. Because the phenotypic consequences of an adverse environment can depend on an individual's genetic or epigenetic makeup</w:t>
+      </w:r>
+      <w:r>
+        <w:t xml:space="preserve"> </w:t>
+      </w:r>
+      <w:r>
+        <w:t xml:space="preserve">(Hoffman &amp; Hercus 2000; Richards 2006)</w:t>
+      </w:r>
+      <w:r>
+        <w:t xml:space="preserve">, the later-life consequences of a good/poor start are expected to vary among individuals, populations and species. Moreover, it is not always possible to fully quantify what constitutes a good or bad environment, and any 'hidden' environmental variation may obscure relationships relationships between the early-life conditions that are measured and adult phenotypes. Indeed, the pervasiveness of silver spoon effects varies between species</w:t>
+      </w:r>
+      <w:r>
+        <w:t xml:space="preserve"> </w:t>
+      </w:r>
+      <w:r>
+        <w:t xml:space="preserve">(Drummond, Rodríguez &amp; Oro 2011)</w:t>
+      </w:r>
+      <w:r>
+        <w:t xml:space="preserve">, cohorts</w:t>
+      </w:r>
+      <w:r>
+        <w:t xml:space="preserve"> </w:t>
+      </w:r>
+      <w:r>
+        <w:t xml:space="preserve">(Reid</w:t>
+      </w:r>
+      <w:r>
+        <w:t xml:space="preserve"> </w:t>
+      </w:r>
+      <w:r>
+        <w:rPr>
+          <w:i/>
+        </w:rPr>
+        <w:t xml:space="preserve">et al.</w:t>
+      </w:r>
+      <w:r>
+        <w:t xml:space="preserve"> </w:t>
+      </w:r>
+      <w:r>
         <w:t xml:space="preserve">2003)</w:t>
       </w:r>
       <w:r>
-        <w:t xml:space="preserve">. Understanding the causes and consequences of these early-life experiences is key to understanding many ecological and evolutionary processes, including patterns of natural and sexual selection, population growth rates and even local extinction</w:t>
-      </w:r>
-      <w:r>
-        <w:t xml:space="preserve"> </w:t>
-      </w:r>
-      <w:r>
-        <w:t xml:space="preserve">(Coulson</w:t>
+        <w:t xml:space="preserve"> </w:t>
+      </w:r>
+      <w:r>
+        <w:t xml:space="preserve">and sexes</w:t>
+      </w:r>
+      <w:r>
+        <w:t xml:space="preserve"> </w:t>
+      </w:r>
+      <w:r>
+        <w:t xml:space="preserve">(Wilkin &amp; Sheldon 2009)</w:t>
+      </w:r>
+      <w:r>
+        <w:t xml:space="preserve">. In order to better understand the later-life consequences of early-life experiences, we therefore need to understand, or at least be able to measure, how the environment differentially affects individuals within a population.</w:t>
+      </w:r>
+    </w:p>
+    <w:p>
+      <w:r>
+        <w:t xml:space="preserve">A key process that has been associated with adult survival is the rate at which telomere repeats are lost. Telomeres shorten with age</w:t>
+      </w:r>
+      <w:r>
+        <w:t xml:space="preserve"> </w:t>
+      </w:r>
+      <w:r>
+        <w:t xml:space="preserve">(Monaghan &amp; Haussmann 2006)</w:t>
+      </w:r>
+      <w:r>
+        <w:t xml:space="preserve">, and in response to oxidative damage that can occur due to environmental stress</w:t>
+      </w:r>
+      <w:r>
+        <w:t xml:space="preserve"> </w:t>
+      </w:r>
+      <w:r>
+        <w:t xml:space="preserve">(</w:t>
+      </w:r>
+      <w:r>
+        <w:t xml:space="preserve">Von Zglinicki</w:t>
+      </w:r>
+      <w:r>
+        <w:t xml:space="preserve"> </w:t>
+      </w:r>
+      <w:r>
+        <w:t xml:space="preserve">2002)</w:t>
+      </w:r>
+      <w:r>
+        <w:t xml:space="preserve">. When telomeres reach a critical shortness cells senesce</w:t>
+      </w:r>
+      <w:r>
+        <w:t xml:space="preserve"> </w:t>
+      </w:r>
+      <w:r>
+        <w:t xml:space="preserve">(Campisi 2003)</w:t>
+      </w:r>
+      <w:r>
+        <w:t xml:space="preserve">, resulting in organismal senescence and death</w:t>
+      </w:r>
+      <w:r>
+        <w:t xml:space="preserve"> </w:t>
+      </w:r>
+      <w:r>
+        <w:t xml:space="preserve">(Wong</w:t>
       </w:r>
       <w:r>
         <w:t xml:space="preserve"> </w:t>
@@ -329,39 +549,25 @@
         <w:t xml:space="preserve"> </w:t>
       </w:r>
       <w:r>
-        <w:t xml:space="preserve">2001; Roach &amp; Carey 2014)</w:t>
-      </w:r>
-      <w:r>
-        <w:t xml:space="preserve">. Understanding silver spoon effects is therefore of central interest to ecologists, evolutionary biologists and conservationists.</w:t>
-      </w:r>
-    </w:p>
-    <w:p>
-      <w:r>
-        <w:t xml:space="preserve">While it is clear that silver spoon effects can occur, we have little understanding of how and under what conditions early-life environments will affect adult fitness. Because the phenotypic consequences of an adverse environment can depend on an individual's genetic or epigenetic makeup</w:t>
-      </w:r>
-      <w:r>
-        <w:t xml:space="preserve"> </w:t>
-      </w:r>
-      <w:r>
-        <w:t xml:space="preserve">(Hoffman &amp; Hercus 2000; Richards 2006)</w:t>
-      </w:r>
-      <w:r>
-        <w:t xml:space="preserve">, the later-life consequences of a good/poor start are expected to vary among individuals, populations and species. Moreover, it is not always possible to fully quantify what constitutes a good or bad environment, and any 'hidden' environmental variation may obscure relationships relationships between the early-life conditions that are measured and adult phenotypes. Indeed, the pervasiveness of silver spoon effects varies between species</w:t>
-      </w:r>
-      <w:r>
-        <w:t xml:space="preserve"> </w:t>
-      </w:r>
-      <w:r>
-        <w:t xml:space="preserve">(Drummond, Rodríguez &amp; Oro 2011)</w:t>
-      </w:r>
-      <w:r>
-        <w:t xml:space="preserve">, cohorts</w:t>
-      </w:r>
-      <w:r>
-        <w:t xml:space="preserve"> </w:t>
-      </w:r>
-      <w:r>
-        <w:t xml:space="preserve">(Reid</w:t>
+        <w:t xml:space="preserve">2003)</w:t>
+      </w:r>
+      <w:r>
+        <w:t xml:space="preserve">. These links between telomere length and senescence have inspired a great deal of recent research into telomere ecology</w:t>
+      </w:r>
+      <w:r>
+        <w:t xml:space="preserve"> </w:t>
+      </w:r>
+      <w:r>
+        <w:t xml:space="preserve">(Monaghan 2014)</w:t>
+      </w:r>
+      <w:r>
+        <w:t xml:space="preserve">. An emerging consensus from this research is that telomeres can act as biomarkers of cost in wild populations, retaining signatures of ecological stress that are otherwise difficult to detect</w:t>
+      </w:r>
+      <w:r>
+        <w:t xml:space="preserve"> </w:t>
+      </w:r>
+      <w:r>
+        <w:t xml:space="preserve">(Schultner</w:t>
       </w:r>
       <w:r>
         <w:t xml:space="preserve"> </w:t>
@@ -376,69 +582,7 @@
         <w:t xml:space="preserve"> </w:t>
       </w:r>
       <w:r>
-        <w:t xml:space="preserve">2003)</w:t>
-      </w:r>
-      <w:r>
-        <w:t xml:space="preserve"> </w:t>
-      </w:r>
-      <w:r>
-        <w:t xml:space="preserve">and sexes</w:t>
-      </w:r>
-      <w:r>
-        <w:t xml:space="preserve"> </w:t>
-      </w:r>
-      <w:r>
-        <w:t xml:space="preserve">(Wilkin &amp; Sheldon 2009)</w:t>
-      </w:r>
-      <w:r>
-        <w:t xml:space="preserve">. In order to better understand the later-life consequences of early-life experiences, we therefore need to understand, or at least be able to measure, how the environment differentially affects individuals within a population.</w:t>
-      </w:r>
-    </w:p>
-    <w:p>
-      <w:r>
-        <w:t xml:space="preserve">A key process that has been associated with adult survival is the rate at which telomere repeats are lost. Telomeres shorten with age</w:t>
-      </w:r>
-      <w:r>
-        <w:t xml:space="preserve"> </w:t>
-      </w:r>
-      <w:r>
-        <w:t xml:space="preserve">(Monaghan &amp; Haussmann 2006)</w:t>
-      </w:r>
-      <w:r>
-        <w:t xml:space="preserve">, and in response to oxidative damage that can occur due to environmental stress</w:t>
-      </w:r>
-      <w:r>
-        <w:t xml:space="preserve"> </w:t>
-      </w:r>
-      <w:r>
-        <w:t xml:space="preserve">(</w:t>
-      </w:r>
-      <w:r>
-        <w:t xml:space="preserve">Von Zglinicki</w:t>
-      </w:r>
-      <w:r>
-        <w:t xml:space="preserve"> </w:t>
-      </w:r>
-      <w:r>
-        <w:t xml:space="preserve">2002)</w:t>
-      </w:r>
-      <w:r>
-        <w:t xml:space="preserve">. When telomeres reach a critical shortness cells senesce</w:t>
-      </w:r>
-      <w:r>
-        <w:t xml:space="preserve"> </w:t>
-      </w:r>
-      <w:r>
-        <w:t xml:space="preserve">(Campisi 2003)</w:t>
-      </w:r>
-      <w:r>
-        <w:t xml:space="preserve">, resulting in organismal senescence and death</w:t>
-      </w:r>
-      <w:r>
-        <w:t xml:space="preserve"> </w:t>
-      </w:r>
-      <w:r>
-        <w:t xml:space="preserve">(Wong</w:t>
+        <w:t xml:space="preserve">2014; Asghar</w:t>
       </w:r>
       <w:r>
         <w:t xml:space="preserve"> </w:t>
@@ -453,25 +597,30 @@
         <w:t xml:space="preserve"> </w:t>
       </w:r>
       <w:r>
-        <w:t xml:space="preserve">2003)</w:t>
-      </w:r>
-      <w:r>
-        <w:t xml:space="preserve">. These links between telomere length and senescence have inspired a great deal of recent research into telomere ecology</w:t>
-      </w:r>
-      <w:r>
-        <w:t xml:space="preserve"> </w:t>
-      </w:r>
-      <w:r>
-        <w:t xml:space="preserve">(Monaghan 2014)</w:t>
-      </w:r>
-      <w:r>
-        <w:t xml:space="preserve">. An emerging consensus from this research is that telomeres can act as biomarkers of cost in wild populations, retaining signatures of ecological stress that are otherwise difficult to detect</w:t>
-      </w:r>
-      <w:r>
-        <w:t xml:space="preserve"> </w:t>
-      </w:r>
-      <w:r>
-        <w:t xml:space="preserve">(Schultner</w:t>
+        <w:t xml:space="preserve">2015)</w:t>
+      </w:r>
+      <w:r>
+        <w:t xml:space="preserve">.</w:t>
+      </w:r>
+    </w:p>
+    <w:p>
+      <w:r>
+        <w:t xml:space="preserve">There is evidence from a range of taxa that the greatest rate of telomere loss occurs in early life (e.g.</w:t>
+      </w:r>
+      <w:r>
+        <w:t xml:space="preserve"> </w:t>
+      </w:r>
+      <w:r>
+        <w:t xml:space="preserve">(Frenck, Blackburn &amp; Shannon 1998; Haussmann, Vleck &amp; Nisbet 2003)</w:t>
+      </w:r>
+      <w:r>
+        <w:t xml:space="preserve">), and that the extent of this telomere shortening is influenced by the conditions experienced early in life</w:t>
+      </w:r>
+      <w:r>
+        <w:t xml:space="preserve"> </w:t>
+      </w:r>
+      <w:r>
+        <w:t xml:space="preserve">(Reichert, Criscuolo &amp; Zahn 2015; Nettle</w:t>
       </w:r>
       <w:r>
         <w:t xml:space="preserve"> </w:t>
@@ -486,7 +635,16 @@
         <w:t xml:space="preserve"> </w:t>
       </w:r>
       <w:r>
-        <w:t xml:space="preserve">2014; Asghar</w:t>
+        <w:t xml:space="preserve">2015)</w:t>
+      </w:r>
+      <w:r>
+        <w:t xml:space="preserve">. Importantly, early-life telomere dynamics are related to both short-term and late-life survival</w:t>
+      </w:r>
+      <w:r>
+        <w:t xml:space="preserve"> </w:t>
+      </w:r>
+      <w:r>
+        <w:t xml:space="preserve">(Heidinger</w:t>
       </w:r>
       <w:r>
         <w:t xml:space="preserve"> </w:t>
@@ -501,110 +659,72 @@
         <w:t xml:space="preserve"> </w:t>
       </w:r>
       <w:r>
+        <w:t xml:space="preserve">2012; Boonekamp</w:t>
+      </w:r>
+      <w:r>
+        <w:t xml:space="preserve"> </w:t>
+      </w:r>
+      <w:r>
+        <w:rPr>
+          <w:i/>
+        </w:rPr>
+        <w:t xml:space="preserve">et al.</w:t>
+      </w:r>
+      <w:r>
+        <w:t xml:space="preserve"> </w:t>
+      </w:r>
+      <w:r>
+        <w:t xml:space="preserve">2014)</w:t>
+      </w:r>
+      <w:r>
+        <w:t xml:space="preserve">, and to other parameters such as cognition</w:t>
+      </w:r>
+      <w:r>
+        <w:t xml:space="preserve"> </w:t>
+      </w:r>
+      <w:r>
+        <w:t xml:space="preserve">(Nettle, Andrews &amp; Monaghan 2015)</w:t>
+      </w:r>
+      <w:r>
+        <w:t xml:space="preserve">. However, the extent to which telomeres provide a link between early-life conditions and late-life survival in the wild is very poorly understood. Moreover, how early life telomere dynamics vary over spatial and temporal scales is not known.</w:t>
+      </w:r>
+    </w:p>
+    <w:p>
+      <w:r>
+        <w:t xml:space="preserve">The longitudinal study (since 1986) of the Seychelles warbler (</w:t>
+      </w:r>
+      <w:r>
+        <w:rPr>
+          <w:i/>
+        </w:rPr>
+        <w:t xml:space="preserve">Acrocephalus sechellensis</w:t>
+      </w:r>
+      <w:r>
+        <w:t xml:space="preserve">) population on Cousin Island provides an excellent model system for studying senescnece in the wild</w:t>
+      </w:r>
+      <w:r>
+        <w:t xml:space="preserve"> </w:t>
+      </w:r>
+      <w:r>
+        <w:t xml:space="preserve">(Hammers</w:t>
+      </w:r>
+      <w:r>
+        <w:t xml:space="preserve"> </w:t>
+      </w:r>
+      <w:r>
+        <w:rPr>
+          <w:i/>
+        </w:rPr>
+        <w:t xml:space="preserve">et al.</w:t>
+      </w:r>
+      <w:r>
+        <w:t xml:space="preserve"> </w:t>
+      </w:r>
+      <w:r>
         <w:t xml:space="preserve">2015)</w:t>
       </w:r>
       <w:r>
-        <w:t xml:space="preserve">.</w:t>
-      </w:r>
-    </w:p>
-    <w:p>
-      <w:r>
-        <w:t xml:space="preserve">There is evidence from a range of taxa that the greatest rate of telomere loss occurs in early life (e.g.</w:t>
-      </w:r>
-      <w:r>
-        <w:t xml:space="preserve"> </w:t>
-      </w:r>
-      <w:r>
-        <w:t xml:space="preserve">(Frenck, Blackburn &amp; Shannon 1998; Haussmann, Vleck &amp; Nisbet 2003)</w:t>
-      </w:r>
-      <w:r>
-        <w:t xml:space="preserve">), and that the extent of this telomere shortening is influenced by the conditions experienced early in life</w:t>
-      </w:r>
-      <w:r>
-        <w:t xml:space="preserve"> </w:t>
-      </w:r>
-      <w:r>
-        <w:t xml:space="preserve">(Reichert, Criscuolo &amp; Zahn 2015; Nettle</w:t>
-      </w:r>
-      <w:r>
-        <w:t xml:space="preserve"> </w:t>
-      </w:r>
-      <w:r>
-        <w:rPr>
-          <w:i/>
-        </w:rPr>
-        <w:t xml:space="preserve">et al.</w:t>
-      </w:r>
-      <w:r>
-        <w:t xml:space="preserve"> </w:t>
-      </w:r>
-      <w:r>
-        <w:t xml:space="preserve">2015)</w:t>
-      </w:r>
-      <w:r>
-        <w:t xml:space="preserve">. Importantly, early-life telomere dynamics are related to both short-term and late-life survival</w:t>
-      </w:r>
-      <w:r>
-        <w:t xml:space="preserve"> </w:t>
-      </w:r>
-      <w:r>
-        <w:t xml:space="preserve">(Heidinger</w:t>
-      </w:r>
-      <w:r>
-        <w:t xml:space="preserve"> </w:t>
-      </w:r>
-      <w:r>
-        <w:rPr>
-          <w:i/>
-        </w:rPr>
-        <w:t xml:space="preserve">et al.</w:t>
-      </w:r>
-      <w:r>
-        <w:t xml:space="preserve"> </w:t>
-      </w:r>
-      <w:r>
-        <w:t xml:space="preserve">2012; Boonekamp</w:t>
-      </w:r>
-      <w:r>
-        <w:t xml:space="preserve"> </w:t>
-      </w:r>
-      <w:r>
-        <w:rPr>
-          <w:i/>
-        </w:rPr>
-        <w:t xml:space="preserve">et al.</w:t>
-      </w:r>
-      <w:r>
-        <w:t xml:space="preserve"> </w:t>
-      </w:r>
-      <w:r>
-        <w:t xml:space="preserve">2014)</w:t>
-      </w:r>
-      <w:r>
-        <w:t xml:space="preserve">, and to other parameters such as cognition</w:t>
-      </w:r>
-      <w:r>
-        <w:t xml:space="preserve"> </w:t>
-      </w:r>
-      <w:r>
-        <w:t xml:space="preserve">(Nettle, Andrews &amp; Monaghan 2015)</w:t>
-      </w:r>
-      <w:r>
-        <w:t xml:space="preserve">. However, the extent to which telomeres provide a link between early-life conditions and late-life survival in the wild is very poorly understood. Moreover, how early life telomere dynamics vary over spatial and temporal scales is not known.</w:t>
-      </w:r>
-    </w:p>
-    <w:p>
-      <w:r>
-        <w:t xml:space="preserve">The longitudinal study (since 1986) of the Seychelles warbler (</w:t>
-      </w:r>
-      <w:r>
-        <w:rPr>
-          <w:i/>
-        </w:rPr>
-        <w:t xml:space="preserve">Acrocephalus sechellensis</w:t>
-      </w:r>
-      <w:r>
-        <w:t xml:space="preserve">) population on Cousin Island provides an excellent opportunity to assess the relationship between early-life environmental variation, telomere length and late-life fitness. Firstly, due to the isolated nature of the study population and intensive field monitoring, we have excellent survival data and sampling material spanning many years (see methods, below). Secondly, telomere length predicts survival independently of age in adult Seychelles warblers, suggesting that telomeres act as a biomarker of cost in this species</w:t>
+        <w:t xml:space="preserve">. Specifically, it is iddeally suited for assessing the relationship between early-life environmental variation, telomere length and late-life fitness. Firstly, due to the isolated nature of the study population and intensive field monitoring, we have excellent survival data and sampling material spanning many years (see methods, below). Secondly, telomere length predicts survival independently of age in adult Seychelles warblers, suggesting that telomeres act as a biomarker of cost in this species</w:t>
       </w:r>
       <w:r>
         <w:t xml:space="preserve"> </w:t>
@@ -2368,6 +2488,38 @@
         <w:pStyle w:val="Bibliography"/>
       </w:pPr>
       <w:r>
+        <w:t xml:space="preserve">Cartwright, S.J., Nicoll, M.A.C., Jones, C.G., Tatayah, V. &amp; Norris, K. (2014) Anthropogenic natal environmental effects on life histories in a wild bird population.</w:t>
+      </w:r>
+      <w:r>
+        <w:t xml:space="preserve"> </w:t>
+      </w:r>
+      <w:r>
+        <w:rPr>
+          <w:i/>
+        </w:rPr>
+        <w:t xml:space="preserve">Current Biology</w:t>
+      </w:r>
+      <w:r>
+        <w:t xml:space="preserve">,</w:t>
+      </w:r>
+      <w:r>
+        <w:t xml:space="preserve"> </w:t>
+      </w:r>
+      <w:r>
+        <w:rPr>
+          <w:b/>
+        </w:rPr>
+        <w:t xml:space="preserve">24</w:t>
+      </w:r>
+      <w:r>
+        <w:t xml:space="preserve">, 536–40.</w:t>
+      </w:r>
+    </w:p>
+    <w:p>
+      <w:pPr>
+        <w:pStyle w:val="Bibliography"/>
+      </w:pPr>
+      <w:r>
         <w:t xml:space="preserve">Coulson, T., Catchpole, E.A., Albon, S.D., Morgan, B.J., Pemberton, J.M., Clutton-Brock, T.H., Crawley, M.J. &amp; Grenfell, B.T. (2001) Age, sex, density, winter weather, and population crashes in Soay sheep.</w:t>
       </w:r>
       <w:r>
@@ -2400,6 +2552,38 @@
         <w:pStyle w:val="Bibliography"/>
       </w:pPr>
       <w:r>
+        <w:t xml:space="preserve">Douhard, M., Gaillard, J.-M., Delorme, D., Capron, G., Duncan, P., Klein, F. &amp; Bonenfant, C. (2013) Variation in adult body mass of roe deer: early environmental conditions influence early and late body growth of females.</w:t>
+      </w:r>
+      <w:r>
+        <w:t xml:space="preserve"> </w:t>
+      </w:r>
+      <w:r>
+        <w:rPr>
+          <w:i/>
+        </w:rPr>
+        <w:t xml:space="preserve">Ecology</w:t>
+      </w:r>
+      <w:r>
+        <w:t xml:space="preserve">,</w:t>
+      </w:r>
+      <w:r>
+        <w:t xml:space="preserve"> </w:t>
+      </w:r>
+      <w:r>
+        <w:rPr>
+          <w:b/>
+        </w:rPr>
+        <w:t xml:space="preserve">94</w:t>
+      </w:r>
+      <w:r>
+        <w:t xml:space="preserve">, 1805–1814.</w:t>
+      </w:r>
+    </w:p>
+    <w:p>
+      <w:pPr>
+        <w:pStyle w:val="Bibliography"/>
+      </w:pPr>
+      <w:r>
         <w:t xml:space="preserve">Drummond, H., Rodríguez, C. &amp; Oro, D. (2011) Natural ’poor start’ does not increase mortality over the lifetime.</w:t>
       </w:r>
       <w:r>
@@ -2519,6 +2703,26 @@
         <w:pStyle w:val="Bibliography"/>
       </w:pPr>
       <w:r>
+        <w:t xml:space="preserve">Hammers, M., Kingma, S.A., Bebbington, K., Crommenacker, J. van de, Spurgin, L.G., Richardson, D.S., Burke, T., Dugdale, H.L. &amp; Komdeur, J. (2015) Senescence in the wild: Insights from a long-term study on Seychelles warblers.</w:t>
+      </w:r>
+      <w:r>
+        <w:t xml:space="preserve"> </w:t>
+      </w:r>
+      <w:r>
+        <w:rPr>
+          <w:i/>
+        </w:rPr>
+        <w:t xml:space="preserve">Experimental Gerontology</w:t>
+      </w:r>
+      <w:r>
+        <w:t xml:space="preserve">.</w:t>
+      </w:r>
+    </w:p>
+    <w:p>
+      <w:pPr>
+        <w:pStyle w:val="Bibliography"/>
+      </w:pPr>
+      <w:r>
         <w:t xml:space="preserve">Hammers, M., Richardson, D.S., Burke, T. &amp; Komdeur, J. (2013) The impact of reproductive investment and early-life environmental conditions on senescence: support for the disposable soma hypothesis.</w:t>
       </w:r>
       <w:r>
@@ -2807,6 +3011,38 @@
         <w:pStyle w:val="Bibliography"/>
       </w:pPr>
       <w:r>
+        <w:t xml:space="preserve">Madsen, T. &amp; Shine, R. (2000) Silver spoons and snake body sizes: prey availability early in life influences long‐term growth rates of free‐ranging pythons.</w:t>
+      </w:r>
+      <w:r>
+        <w:t xml:space="preserve"> </w:t>
+      </w:r>
+      <w:r>
+        <w:rPr>
+          <w:i/>
+        </w:rPr>
+        <w:t xml:space="preserve">Journal of Animal Ecology</w:t>
+      </w:r>
+      <w:r>
+        <w:t xml:space="preserve">,</w:t>
+      </w:r>
+      <w:r>
+        <w:t xml:space="preserve"> </w:t>
+      </w:r>
+      <w:r>
+        <w:rPr>
+          <w:b/>
+        </w:rPr>
+        <w:t xml:space="preserve">69</w:t>
+      </w:r>
+      <w:r>
+        <w:t xml:space="preserve">, 952–958.</w:t>
+      </w:r>
+    </w:p>
+    <w:p>
+      <w:pPr>
+        <w:pStyle w:val="Bibliography"/>
+      </w:pPr>
+      <w:r>
         <w:t xml:space="preserve">Mizutani, Y., Tomita, N., Niizuma, Y. &amp; Yoda, K. (2013) Environmental perturbations influence telomere dynamics in long-lived birds in their natural habitat.</w:t>
       </w:r>
       <w:r>
@@ -3290,6 +3526,50 @@
         <w:pStyle w:val="Bibliography"/>
       </w:pPr>
       <w:r>
+        <w:t xml:space="preserve">Van de Pol</w:t>
+      </w:r>
+      <w:r>
+        <w:t xml:space="preserve">, M., Bruinzeel, L.W., Heg, D.,</w:t>
+      </w:r>
+      <w:r>
+        <w:t xml:space="preserve"> </w:t>
+      </w:r>
+      <w:r>
+        <w:t xml:space="preserve">Van der Jeugd</w:t>
+      </w:r>
+      <w:r>
+        <w:t xml:space="preserve">, H.P. &amp; Verhulst, S. (2006) A silver spoon for a golden future: long-term effects of natal origin on fitness prospects of oystercatchers (Haematopus ostralegus).</w:t>
+      </w:r>
+      <w:r>
+        <w:t xml:space="preserve"> </w:t>
+      </w:r>
+      <w:r>
+        <w:rPr>
+          <w:i/>
+        </w:rPr>
+        <w:t xml:space="preserve">Journal of Animal Ecology</w:t>
+      </w:r>
+      <w:r>
+        <w:t xml:space="preserve">,</w:t>
+      </w:r>
+      <w:r>
+        <w:t xml:space="preserve"> </w:t>
+      </w:r>
+      <w:r>
+        <w:rPr>
+          <w:b/>
+        </w:rPr>
+        <w:t xml:space="preserve">75</w:t>
+      </w:r>
+      <w:r>
+        <w:t xml:space="preserve">, 616–626.</w:t>
+      </w:r>
+    </w:p>
+    <w:p>
+      <w:pPr>
+        <w:pStyle w:val="Bibliography"/>
+      </w:pPr>
+      <w:r>
         <w:t xml:space="preserve">Verhulst, S., Aviv, A., Benetos, A., Berenson, G.S. &amp; Kark, J.D. (2013) Do leukocyte telomere length dynamics depend on baseline telomere length? An analysis that corrects for ’regression to the mean’.</w:t>
       </w:r>
       <w:r>
@@ -3417,6 +3697,7 @@
       </w:r>
     </w:p>
     <w:sectPr>
+      <w:footerReference w:type="default" r:id="rId8"/>
       <w:pgSz w:w="12240" w:h="15840"/>
       <w:pgMar w:top="1440" w:right="1440" w:bottom="1440" w:left="1440" w:header="720" w:footer="720" w:gutter="0"/>
       <w:lnNumType w:countBy="1" w:restart="continuous"/>
@@ -3425,6 +3706,59 @@
     </w:sectPr>
   </w:body>
 </w:document>
+</file>
+
+<file path=word/footer1.xml><?xml version="1.0" encoding="utf-8"?>
+<w:ftr xmlns:wpc="http://schemas.microsoft.com/office/word/2010/wordprocessingCanvas" xmlns:mc="http://schemas.openxmlformats.org/markup-compatibility/2006" xmlns:o="urn:schemas-microsoft-com:office:office" xmlns:r="http://schemas.openxmlformats.org/officeDocument/2006/relationships" xmlns:m="http://schemas.openxmlformats.org/officeDocument/2006/math" xmlns:v="urn:schemas-microsoft-com:vml" xmlns:wp14="http://schemas.microsoft.com/office/word/2010/wordprocessingDrawing" xmlns:wp="http://schemas.openxmlformats.org/drawingml/2006/wordprocessingDrawing" xmlns:w10="urn:schemas-microsoft-com:office:word" xmlns:w="http://schemas.openxmlformats.org/wordprocessingml/2006/main" xmlns:w14="http://schemas.microsoft.com/office/word/2010/wordml" xmlns:w15="http://schemas.microsoft.com/office/word/2012/wordml" xmlns:wpg="http://schemas.microsoft.com/office/word/2010/wordprocessingGroup" xmlns:wpi="http://schemas.microsoft.com/office/word/2010/wordprocessingInk" xmlns:wne="http://schemas.microsoft.com/office/word/2006/wordml" xmlns:wps="http://schemas.microsoft.com/office/word/2010/wordprocessingShape" mc:Ignorable="w14 w15 wp14">
+  <w:sdt>
+    <w:sdtPr>
+      <w:id w:val="350537310"/>
+      <w:docPartObj>
+        <w:docPartGallery w:val="Page Numbers (Bottom of Page)"/>
+        <w:docPartUnique/>
+      </w:docPartObj>
+    </w:sdtPr>
+    <w:sdtEndPr>
+      <w:rPr>
+        <w:noProof/>
+      </w:rPr>
+    </w:sdtEndPr>
+    <w:sdtContent>
+      <w:p>
+        <w:pPr>
+          <w:pStyle w:val="Footer"/>
+          <w:jc w:val="right"/>
+        </w:pPr>
+        <w:r>
+          <w:fldChar w:fldCharType="begin"/>
+        </w:r>
+        <w:r>
+          <w:instrText xml:space="preserve"> PAGE   \* MERGEFORMAT </w:instrText>
+        </w:r>
+        <w:r>
+          <w:fldChar w:fldCharType="separate"/>
+        </w:r>
+        <w:r>
+          <w:rPr>
+            <w:noProof/>
+          </w:rPr>
+          <w:t>2</w:t>
+        </w:r>
+        <w:r>
+          <w:rPr>
+            <w:noProof/>
+          </w:rPr>
+          <w:fldChar w:fldCharType="end"/>
+        </w:r>
+      </w:p>
+    </w:sdtContent>
+  </w:sdt>
+  <w:p>
+    <w:pPr>
+      <w:pStyle w:val="Footer"/>
+    </w:pPr>
+  </w:p>
+</w:ftr>
 </file>
 
 <file path=word/footnotes.xml><?xml version="1.0" encoding="utf-8"?>
@@ -3618,7 +3952,7 @@
     </w:lvl>
   </w:abstractNum>
   <w:abstractNum w:abstractNumId="990">
-    <w:nsid w:val="ba1e24c3"/>
+    <w:nsid w:val="1fedea08"/>
     <w:multiLevelType w:val="multilevel"/>
     <w:lvl w:ilvl="0">
       <w:numFmt w:val="bullet"/>
@@ -3698,8 +4032,96 @@
       </w:pPr>
     </w:lvl>
   </w:abstractNum>
+  <w:abstractNum w:abstractNumId="99711">
+    <w:nsid w:val="e9592ad2"/>
+    <w:multiLevelType w:val="multilevel"/>
+    <w:lvl w:ilvl="0">
+      <w:start w:val="1"/>
+      <w:numFmt w:val="lowerLetter"/>
+      <w:lvlText w:val="%1."/>
+      <w:lvlJc w:val="left"/>
+      <w:pPr>
+        <w:tabs>
+          <w:tab w:val="num" w:pos="0"/>
+        </w:tabs>
+        <w:ind w:left="480" w:hanging="480"/>
+      </w:pPr>
+    </w:lvl>
+    <w:lvl w:ilvl="1">
+      <w:start w:val="1"/>
+      <w:numFmt w:val="lowerLetter"/>
+      <w:lvlText w:val="%2."/>
+      <w:lvlJc w:val="left"/>
+      <w:pPr>
+        <w:tabs>
+          <w:tab w:val="num" w:pos="720"/>
+        </w:tabs>
+        <w:ind w:left="1200" w:hanging="480"/>
+      </w:pPr>
+    </w:lvl>
+    <w:lvl w:ilvl="2">
+      <w:start w:val="1"/>
+      <w:numFmt w:val="lowerLetter"/>
+      <w:lvlText w:val="%3."/>
+      <w:lvlJc w:val="left"/>
+      <w:pPr>
+        <w:tabs>
+          <w:tab w:val="num" w:pos="1440"/>
+        </w:tabs>
+        <w:ind w:left="1920" w:hanging="480"/>
+      </w:pPr>
+    </w:lvl>
+    <w:lvl w:ilvl="3">
+      <w:start w:val="1"/>
+      <w:numFmt w:val="lowerLetter"/>
+      <w:lvlText w:val="%4."/>
+      <w:lvlJc w:val="left"/>
+      <w:pPr>
+        <w:tabs>
+          <w:tab w:val="num" w:pos="2160"/>
+        </w:tabs>
+        <w:ind w:left="2640" w:hanging="480"/>
+      </w:pPr>
+    </w:lvl>
+    <w:lvl w:ilvl="4">
+      <w:start w:val="1"/>
+      <w:numFmt w:val="lowerLetter"/>
+      <w:lvlText w:val="%5."/>
+      <w:lvlJc w:val="left"/>
+      <w:pPr>
+        <w:tabs>
+          <w:tab w:val="num" w:pos="2880"/>
+        </w:tabs>
+        <w:ind w:left="3360" w:hanging="480"/>
+      </w:pPr>
+    </w:lvl>
+    <w:lvl w:ilvl="5">
+      <w:start w:val="1"/>
+      <w:numFmt w:val="lowerLetter"/>
+      <w:lvlText w:val="%6."/>
+      <w:lvlJc w:val="left"/>
+      <w:pPr>
+        <w:tabs>
+          <w:tab w:val="num" w:pos="3600"/>
+        </w:tabs>
+        <w:ind w:left="4080" w:hanging="480"/>
+      </w:pPr>
+    </w:lvl>
+    <w:lvl w:ilvl="6">
+      <w:start w:val="1"/>
+      <w:numFmt w:val="lowerLetter"/>
+      <w:lvlText w:val="%7."/>
+      <w:lvlJc w:val="left"/>
+      <w:pPr>
+        <w:tabs>
+          <w:tab w:val="num" w:pos="4320"/>
+        </w:tabs>
+        <w:ind w:left="4800" w:hanging="480"/>
+      </w:pPr>
+    </w:lvl>
+  </w:abstractNum>
   <w:abstractNum w:abstractNumId="99411">
-    <w:nsid w:val="636779b6"/>
+    <w:nsid w:val="ceab7273"/>
     <w:multiLevelType w:val="multilevel"/>
     <w:lvl w:ilvl="0">
       <w:start w:val="1"/>
@@ -3796,6 +4218,30 @@
     <w:abstractNumId w:val="990"/>
   </w:num>
   <w:num w:numId="1001">
+    <w:abstractNumId w:val="99711"/>
+    <w:lvlOverride w:ilvl="0">
+      <w:startOverride w:val="1"/>
+    </w:lvlOverride>
+    <w:lvlOverride w:ilvl="1">
+      <w:startOverride w:val="1"/>
+    </w:lvlOverride>
+    <w:lvlOverride w:ilvl="2">
+      <w:startOverride w:val="1"/>
+    </w:lvlOverride>
+    <w:lvlOverride w:ilvl="3">
+      <w:startOverride w:val="1"/>
+    </w:lvlOverride>
+    <w:lvlOverride w:ilvl="4">
+      <w:startOverride w:val="1"/>
+    </w:lvlOverride>
+    <w:lvlOverride w:ilvl="5">
+      <w:startOverride w:val="1"/>
+    </w:lvlOverride>
+    <w:lvlOverride w:ilvl="6">
+      <w:startOverride w:val="1"/>
+    </w:lvlOverride>
+  </w:num>
+  <w:num w:numId="1002">
     <w:abstractNumId w:val="99411"/>
     <w:lvlOverride w:ilvl="0">
       <w:startOverride w:val="1"/>
@@ -3857,7 +4303,7 @@
     <w:lsdException w:name="footnote text" w:semiHidden="1" w:unhideWhenUsed="1"/>
     <w:lsdException w:name="annotation text" w:semiHidden="1" w:unhideWhenUsed="1"/>
     <w:lsdException w:name="header" w:semiHidden="1" w:unhideWhenUsed="1"/>
-    <w:lsdException w:name="footer" w:semiHidden="1" w:unhideWhenUsed="1"/>
+    <w:lsdException w:name="footer" w:semiHidden="1" w:uiPriority="99" w:unhideWhenUsed="1"/>
     <w:lsdException w:name="index heading" w:semiHidden="1" w:unhideWhenUsed="1"/>
     <w:lsdException w:name="caption" w:semiHidden="1" w:unhideWhenUsed="1"/>
     <w:lsdException w:name="table of figures" w:semiHidden="1" w:unhideWhenUsed="1"/>
@@ -4627,6 +5073,48 @@
     <w:unhideWhenUsed/>
     <w:rsid w:val="00457276"/>
   </w:style>
+  <w:style w:type="paragraph" w:styleId="Header">
+    <w:name w:val="header"/>
+    <w:basedOn w:val="Normal"/>
+    <w:link w:val="HeaderChar"/>
+    <w:unhideWhenUsed/>
+    <w:rsid w:val="00EA3EEA"/>
+    <w:pPr>
+      <w:tabs>
+        <w:tab w:val="center" w:pos="4513"/>
+        <w:tab w:val="right" w:pos="9026"/>
+      </w:tabs>
+      <w:spacing w:before="0" w:after="0"/>
+    </w:pPr>
+  </w:style>
+  <w:style w:type="character" w:customStyle="1" w:styleId="HeaderChar">
+    <w:name w:val="Header Char"/>
+    <w:basedOn w:val="DefaultParagraphFont"/>
+    <w:link w:val="Header"/>
+    <w:rsid w:val="00EA3EEA"/>
+  </w:style>
+  <w:style w:type="paragraph" w:styleId="Footer">
+    <w:name w:val="footer"/>
+    <w:basedOn w:val="Normal"/>
+    <w:link w:val="FooterChar"/>
+    <w:uiPriority w:val="99"/>
+    <w:unhideWhenUsed/>
+    <w:rsid w:val="00EA3EEA"/>
+    <w:pPr>
+      <w:tabs>
+        <w:tab w:val="center" w:pos="4513"/>
+        <w:tab w:val="right" w:pos="9026"/>
+      </w:tabs>
+      <w:spacing w:before="0" w:after="0"/>
+    </w:pPr>
+  </w:style>
+  <w:style w:type="character" w:customStyle="1" w:styleId="FooterChar">
+    <w:name w:val="Footer Char"/>
+    <w:basedOn w:val="DefaultParagraphFont"/>
+    <w:link w:val="Footer"/>
+    <w:uiPriority w:val="99"/>
+    <w:rsid w:val="00EA3EEA"/>
+  </w:style>
 </w:styles>
 </file>
 

</xml_diff>